<commit_message>
Agrega EX06: Sensor de luz
</commit_message>
<xml_diff>
--- a/EX05_LCD_Display/Guia/EX05_LCD_Display.docx
+++ b/EX05_LCD_Display/Guia/EX05_LCD_Display.docx
@@ -7,11 +7,11 @@
         <w:tblStyle w:val="Tablaconcuadrcula"/>
         <w:tblW w:w="8978" w:type="dxa"/>
         <w:jc w:val="left"/>
-        <w:tblInd w:w="-94" w:type="dxa"/>
+        <w:tblInd w:w="-99" w:type="dxa"/>
         <w:tblBorders/>
         <w:tblCellMar>
           <w:top w:w="58" w:type="dxa"/>
-          <w:left w:w="14" w:type="dxa"/>
+          <w:left w:w="9" w:type="dxa"/>
           <w:bottom w:w="58" w:type="dxa"/>
           <w:right w:w="58" w:type="dxa"/>
         </w:tblCellMar>
@@ -27,7 +27,7 @@
             <w:tcBorders/>
             <w:shd w:color="auto" w:fill="DDD9C3" w:themeFill="background2" w:themeFillShade="e6" w:val="clear"/>
             <w:tcMar>
-              <w:left w:w="14" w:type="dxa"/>
+              <w:left w:w="9" w:type="dxa"/>
             </w:tcMar>
           </w:tcPr>
           <w:p>
@@ -59,7 +59,7 @@
             </w:tcBorders>
             <w:shd w:fill="auto" w:val="clear"/>
             <w:tcMar>
-              <w:left w:w="14" w:type="dxa"/>
+              <w:left w:w="9" w:type="dxa"/>
             </w:tcMar>
           </w:tcPr>
           <w:p>
@@ -90,7 +90,7 @@
             </w:tcBorders>
             <w:shd w:color="auto" w:fill="DDD9C3" w:themeFill="background2" w:themeFillShade="e6" w:val="clear"/>
             <w:tcMar>
-              <w:left w:w="14" w:type="dxa"/>
+              <w:left w:w="9" w:type="dxa"/>
             </w:tcMar>
           </w:tcPr>
           <w:p>
@@ -122,7 +122,7 @@
             </w:tcBorders>
             <w:shd w:fill="auto" w:val="clear"/>
             <w:tcMar>
-              <w:left w:w="14" w:type="dxa"/>
+              <w:left w:w="9" w:type="dxa"/>
             </w:tcMar>
           </w:tcPr>
           <w:p>
@@ -135,7 +135,7 @@
               <w:rPr/>
               <w:drawing>
                 <wp:inline distT="0" distB="0" distL="0" distR="0">
-                  <wp:extent cx="5648960" cy="4198620"/>
+                  <wp:extent cx="5655310" cy="4318000"/>
                   <wp:effectExtent l="0" t="0" r="0" b="0"/>
                   <wp:docPr id="1" name="Picture" descr=""/>
                   <wp:cNvGraphicFramePr>
@@ -159,7 +159,7 @@
                         <pic:spPr bwMode="auto">
                           <a:xfrm>
                             <a:off x="0" y="0"/>
-                            <a:ext cx="5648960" cy="4198620"/>
+                            <a:ext cx="5655310" cy="4318000"/>
                           </a:xfrm>
                           <a:prstGeom prst="rect">
                             <a:avLst/>
@@ -192,7 +192,7 @@
             </w:tcBorders>
             <w:shd w:color="auto" w:fill="DDD9C3" w:themeFill="background2" w:themeFillShade="e6" w:val="clear"/>
             <w:tcMar>
-              <w:left w:w="14" w:type="dxa"/>
+              <w:left w:w="9" w:type="dxa"/>
             </w:tcMar>
           </w:tcPr>
           <w:p>
@@ -224,7 +224,7 @@
             </w:tcBorders>
             <w:shd w:fill="auto" w:val="clear"/>
             <w:tcMar>
-              <w:left w:w="14" w:type="dxa"/>
+              <w:left w:w="9" w:type="dxa"/>
             </w:tcMar>
           </w:tcPr>
           <w:p>
@@ -253,7 +253,7 @@
             <w:r>
               <w:rPr>
                 <w:rFonts w:eastAsia="Times New Roman" w:cs="Courier New" w:ascii="Courier 10 Pitch" w:hAnsi="Courier 10 Pitch"/>
-                <w:color w:val="auto"/>
+                <w:color w:val="00000A"/>
                 <w:sz w:val="18"/>
                 <w:szCs w:val="18"/>
                 <w:lang w:eastAsia="es-CL"/>
@@ -288,7 +288,7 @@
             <w:r>
               <w:rPr>
                 <w:rFonts w:eastAsia="Times New Roman" w:cs="Courier New" w:ascii="Courier 10 Pitch" w:hAnsi="Courier 10 Pitch"/>
-                <w:color w:val="auto"/>
+                <w:color w:val="00000A"/>
                 <w:sz w:val="18"/>
                 <w:szCs w:val="18"/>
                 <w:lang w:eastAsia="es-CL"/>
@@ -298,7 +298,7 @@
             <w:r>
               <w:rPr>
                 <w:rFonts w:eastAsia="Times New Roman" w:cs="Courier New" w:ascii="Courier 10 Pitch" w:hAnsi="Courier 10 Pitch"/>
-                <w:color w:val="auto"/>
+                <w:color w:val="00000A"/>
                 <w:sz w:val="18"/>
                 <w:szCs w:val="18"/>
                 <w:lang w:eastAsia="es-CL"/>
@@ -333,7 +333,7 @@
             <w:r>
               <w:rPr>
                 <w:rFonts w:eastAsia="Times New Roman" w:cs="Courier New" w:ascii="Courier 10 Pitch" w:hAnsi="Courier 10 Pitch"/>
-                <w:color w:val="auto"/>
+                <w:color w:val="00000A"/>
                 <w:sz w:val="18"/>
                 <w:szCs w:val="18"/>
                 <w:lang w:eastAsia="es-CL"/>
@@ -343,7 +343,7 @@
             <w:r>
               <w:rPr>
                 <w:rFonts w:eastAsia="Times New Roman" w:cs="Courier New" w:ascii="Courier 10 Pitch" w:hAnsi="Courier 10 Pitch"/>
-                <w:color w:val="auto"/>
+                <w:color w:val="00000A"/>
                 <w:sz w:val="18"/>
                 <w:szCs w:val="18"/>
                 <w:lang w:eastAsia="es-CL"/>
@@ -378,7 +378,7 @@
             <w:r>
               <w:rPr>
                 <w:rFonts w:eastAsia="Times New Roman" w:cs="Courier New" w:ascii="Courier 10 Pitch" w:hAnsi="Courier 10 Pitch"/>
-                <w:color w:val="auto"/>
+                <w:color w:val="00000A"/>
                 <w:sz w:val="18"/>
                 <w:szCs w:val="18"/>
                 <w:lang w:eastAsia="es-CL"/>
@@ -413,7 +413,7 @@
             <w:r>
               <w:rPr>
                 <w:rFonts w:eastAsia="Times New Roman" w:cs="Courier New" w:ascii="Courier 10 Pitch" w:hAnsi="Courier 10 Pitch"/>
-                <w:color w:val="auto"/>
+                <w:color w:val="00000A"/>
                 <w:sz w:val="18"/>
                 <w:szCs w:val="18"/>
                 <w:lang w:eastAsia="es-CL"/>
@@ -448,7 +448,7 @@
             <w:r>
               <w:rPr>
                 <w:rFonts w:eastAsia="Times New Roman" w:cs="Courier New" w:ascii="Courier 10 Pitch" w:hAnsi="Courier 10 Pitch"/>
-                <w:color w:val="auto"/>
+                <w:color w:val="00000A"/>
                 <w:sz w:val="18"/>
                 <w:szCs w:val="18"/>
                 <w:lang w:eastAsia="es-CL"/>
@@ -483,7 +483,7 @@
             <w:r>
               <w:rPr>
                 <w:rFonts w:eastAsia="Times New Roman" w:cs="Courier New" w:ascii="Courier 10 Pitch" w:hAnsi="Courier 10 Pitch"/>
-                <w:color w:val="auto"/>
+                <w:color w:val="00000A"/>
                 <w:sz w:val="18"/>
                 <w:szCs w:val="18"/>
                 <w:lang w:eastAsia="es-CL"/>
@@ -518,7 +518,7 @@
             <w:r>
               <w:rPr>
                 <w:rFonts w:eastAsia="Times New Roman" w:cs="Courier New" w:ascii="Courier 10 Pitch" w:hAnsi="Courier 10 Pitch"/>
-                <w:color w:val="auto"/>
+                <w:color w:val="00000A"/>
                 <w:sz w:val="18"/>
                 <w:szCs w:val="18"/>
                 <w:lang w:eastAsia="es-CL"/>
@@ -553,7 +553,7 @@
             <w:r>
               <w:rPr>
                 <w:rFonts w:eastAsia="Times New Roman" w:cs="Courier New" w:ascii="Courier 10 Pitch" w:hAnsi="Courier 10 Pitch"/>
-                <w:color w:val="auto"/>
+                <w:color w:val="00000A"/>
                 <w:sz w:val="18"/>
                 <w:szCs w:val="18"/>
                 <w:lang w:eastAsia="es-CL"/>
@@ -588,7 +588,7 @@
             <w:r>
               <w:rPr>
                 <w:rFonts w:eastAsia="Times New Roman" w:cs="Courier New" w:ascii="Courier 10 Pitch" w:hAnsi="Courier 10 Pitch"/>
-                <w:color w:val="auto"/>
+                <w:color w:val="00000A"/>
                 <w:sz w:val="18"/>
                 <w:szCs w:val="18"/>
                 <w:lang w:eastAsia="es-CL"/>
@@ -624,14 +624,14 @@
                 <w:sz w:val="22"/>
                 <w:szCs w:val="22"/>
                 <w:rFonts w:ascii="Calibri" w:hAnsi="Calibri" w:eastAsia="Calibri" w:cs="" w:asciiTheme="minorHAnsi" w:cstheme="minorBidi" w:eastAsiaTheme="minorHAnsi" w:hAnsiTheme="minorHAnsi"/>
-                <w:color w:val="auto"/>
+                <w:color w:val="00000A"/>
                 <w:lang w:val="es-CL" w:eastAsia="en-US" w:bidi="ar-SA"/>
               </w:rPr>
             </w:pPr>
             <w:r>
               <w:rPr>
                 <w:rFonts w:eastAsia="Calibri" w:cs="" w:cstheme="minorBidi" w:eastAsiaTheme="minorHAnsi"/>
-                <w:color w:val="auto"/>
+                <w:color w:val="00000A"/>
                 <w:sz w:val="22"/>
                 <w:szCs w:val="22"/>
                 <w:lang w:val="es-CL" w:eastAsia="en-US" w:bidi="ar-SA"/>
@@ -665,7 +665,7 @@
             <w:r>
               <w:rPr>
                 <w:rFonts w:eastAsia="Times New Roman" w:cs="Courier New" w:ascii="Courier 10 Pitch" w:hAnsi="Courier 10 Pitch"/>
-                <w:color w:val="auto"/>
+                <w:color w:val="00000A"/>
                 <w:sz w:val="18"/>
                 <w:szCs w:val="18"/>
                 <w:lang w:eastAsia="es-CL"/>
@@ -700,7 +700,7 @@
             <w:r>
               <w:rPr>
                 <w:rFonts w:eastAsia="Times New Roman" w:cs="Courier New" w:ascii="Courier 10 Pitch" w:hAnsi="Courier 10 Pitch"/>
-                <w:color w:val="auto"/>
+                <w:color w:val="00000A"/>
                 <w:sz w:val="18"/>
                 <w:szCs w:val="18"/>
                 <w:lang w:eastAsia="es-CL"/>
@@ -735,7 +735,7 @@
             <w:r>
               <w:rPr>
                 <w:rFonts w:eastAsia="Times New Roman" w:cs="Courier New" w:ascii="Courier 10 Pitch" w:hAnsi="Courier 10 Pitch"/>
-                <w:color w:val="auto"/>
+                <w:color w:val="00000A"/>
                 <w:sz w:val="18"/>
                 <w:szCs w:val="18"/>
                 <w:lang w:eastAsia="es-CL"/>
@@ -745,7 +745,7 @@
             <w:r>
               <w:rPr>
                 <w:rFonts w:eastAsia="Times New Roman" w:cs="Courier New" w:ascii="Courier 10 Pitch" w:hAnsi="Courier 10 Pitch"/>
-                <w:color w:val="auto"/>
+                <w:color w:val="00000A"/>
                 <w:sz w:val="18"/>
                 <w:szCs w:val="18"/>
                 <w:lang w:eastAsia="es-CL"/>
@@ -780,7 +780,7 @@
             <w:r>
               <w:rPr>
                 <w:rFonts w:eastAsia="Times New Roman" w:cs="Courier New" w:ascii="Courier 10 Pitch" w:hAnsi="Courier 10 Pitch"/>
-                <w:color w:val="auto"/>
+                <w:color w:val="00000A"/>
                 <w:sz w:val="18"/>
                 <w:szCs w:val="18"/>
                 <w:lang w:eastAsia="es-CL"/>
@@ -790,7 +790,7 @@
             <w:r>
               <w:rPr>
                 <w:rFonts w:eastAsia="Times New Roman" w:cs="Courier New" w:ascii="Courier 10 Pitch" w:hAnsi="Courier 10 Pitch"/>
-                <w:color w:val="auto"/>
+                <w:color w:val="00000A"/>
                 <w:sz w:val="18"/>
                 <w:szCs w:val="18"/>
                 <w:lang w:eastAsia="es-CL"/>
@@ -825,7 +825,7 @@
             <w:r>
               <w:rPr>
                 <w:rFonts w:eastAsia="Times New Roman" w:cs="Courier New" w:ascii="Courier 10 Pitch" w:hAnsi="Courier 10 Pitch"/>
-                <w:color w:val="auto"/>
+                <w:color w:val="00000A"/>
                 <w:sz w:val="18"/>
                 <w:szCs w:val="18"/>
                 <w:lang w:eastAsia="es-CL"/>
@@ -861,14 +861,14 @@
                 <w:sz w:val="22"/>
                 <w:szCs w:val="22"/>
                 <w:rFonts w:ascii="Calibri" w:hAnsi="Calibri" w:eastAsia="Calibri" w:cs="" w:asciiTheme="minorHAnsi" w:cstheme="minorBidi" w:eastAsiaTheme="minorHAnsi" w:hAnsiTheme="minorHAnsi"/>
-                <w:color w:val="auto"/>
+                <w:color w:val="00000A"/>
                 <w:lang w:val="es-CL" w:eastAsia="en-US" w:bidi="ar-SA"/>
               </w:rPr>
             </w:pPr>
             <w:r>
               <w:rPr>
                 <w:rFonts w:eastAsia="Calibri" w:cs="" w:cstheme="minorBidi" w:eastAsiaTheme="minorHAnsi"/>
-                <w:color w:val="auto"/>
+                <w:color w:val="00000A"/>
                 <w:sz w:val="22"/>
                 <w:szCs w:val="22"/>
                 <w:lang w:val="es-CL" w:eastAsia="en-US" w:bidi="ar-SA"/>
@@ -902,7 +902,7 @@
             <w:r>
               <w:rPr>
                 <w:rFonts w:eastAsia="Times New Roman" w:cs="Courier New" w:ascii="Courier 10 Pitch" w:hAnsi="Courier 10 Pitch"/>
-                <w:color w:val="auto"/>
+                <w:color w:val="00000A"/>
                 <w:sz w:val="18"/>
                 <w:szCs w:val="18"/>
                 <w:lang w:eastAsia="es-CL"/>
@@ -937,7 +937,7 @@
             <w:r>
               <w:rPr>
                 <w:rFonts w:eastAsia="Times New Roman" w:cs="Courier New" w:ascii="Courier 10 Pitch" w:hAnsi="Courier 10 Pitch"/>
-                <w:color w:val="auto"/>
+                <w:color w:val="00000A"/>
                 <w:sz w:val="18"/>
                 <w:szCs w:val="18"/>
                 <w:lang w:eastAsia="es-CL"/>
@@ -972,7 +972,7 @@
             <w:r>
               <w:rPr>
                 <w:rFonts w:eastAsia="Times New Roman" w:cs="Courier New" w:ascii="Courier 10 Pitch" w:hAnsi="Courier 10 Pitch"/>
-                <w:color w:val="auto"/>
+                <w:color w:val="00000A"/>
                 <w:sz w:val="18"/>
                 <w:szCs w:val="18"/>
                 <w:lang w:eastAsia="es-CL"/>
@@ -982,7 +982,7 @@
             <w:r>
               <w:rPr>
                 <w:rFonts w:eastAsia="Times New Roman" w:cs="Courier New" w:ascii="Courier 10 Pitch" w:hAnsi="Courier 10 Pitch"/>
-                <w:color w:val="auto"/>
+                <w:color w:val="00000A"/>
                 <w:sz w:val="18"/>
                 <w:szCs w:val="18"/>
                 <w:lang w:eastAsia="es-CL"/>
@@ -1017,7 +1017,7 @@
             <w:r>
               <w:rPr>
                 <w:rFonts w:eastAsia="Times New Roman" w:cs="Courier New" w:ascii="Courier 10 Pitch" w:hAnsi="Courier 10 Pitch"/>
-                <w:color w:val="auto"/>
+                <w:color w:val="00000A"/>
                 <w:sz w:val="18"/>
                 <w:szCs w:val="18"/>
                 <w:lang w:eastAsia="es-CL"/>
@@ -1027,7 +1027,7 @@
             <w:r>
               <w:rPr>
                 <w:rFonts w:eastAsia="Times New Roman" w:cs="Courier New" w:ascii="Courier 10 Pitch" w:hAnsi="Courier 10 Pitch"/>
-                <w:color w:val="auto"/>
+                <w:color w:val="00000A"/>
                 <w:sz w:val="18"/>
                 <w:szCs w:val="18"/>
                 <w:lang w:eastAsia="es-CL"/>
@@ -1062,7 +1062,7 @@
             <w:r>
               <w:rPr>
                 <w:rFonts w:eastAsia="Times New Roman" w:cs="Courier New" w:ascii="Courier 10 Pitch" w:hAnsi="Courier 10 Pitch"/>
-                <w:color w:val="auto"/>
+                <w:color w:val="00000A"/>
                 <w:sz w:val="18"/>
                 <w:szCs w:val="18"/>
                 <w:lang w:eastAsia="es-CL"/>
@@ -1083,7 +1083,7 @@
             </w:tcBorders>
             <w:shd w:color="auto" w:fill="DDD9C3" w:themeFill="background2" w:themeFillShade="e6" w:val="clear"/>
             <w:tcMar>
-              <w:left w:w="14" w:type="dxa"/>
+              <w:left w:w="9" w:type="dxa"/>
             </w:tcMar>
           </w:tcPr>
           <w:p>
@@ -1127,7 +1127,7 @@
             </w:tcBorders>
             <w:shd w:fill="auto" w:val="clear"/>
             <w:tcMar>
-              <w:left w:w="14" w:type="dxa"/>
+              <w:left w:w="9" w:type="dxa"/>
             </w:tcMar>
           </w:tcPr>
           <w:p>
@@ -1192,7 +1192,7 @@
             </w:tcBorders>
             <w:shd w:color="auto" w:fill="DDD9C3" w:themeFill="background2" w:themeFillShade="e6" w:val="clear"/>
             <w:tcMar>
-              <w:left w:w="14" w:type="dxa"/>
+              <w:left w:w="9" w:type="dxa"/>
             </w:tcMar>
           </w:tcPr>
           <w:p>
@@ -1224,7 +1224,7 @@
             </w:tcBorders>
             <w:shd w:fill="auto" w:val="clear"/>
             <w:tcMar>
-              <w:left w:w="14" w:type="dxa"/>
+              <w:left w:w="9" w:type="dxa"/>
             </w:tcMar>
           </w:tcPr>
           <w:p>

</xml_diff>